<commit_message>
conformance checking section improved
</commit_message>
<xml_diff>
--- a/BPI 2020.docx
+++ b/BPI 2020.docx
@@ -3302,6 +3302,1401 @@
     </w:p>
     <w:p>
       <w:pPr>
+        <w:shd w:fill="ffffff" w:val="clear"/>
+        <w:spacing w:after="240" w:line="360" w:lineRule="auto"/>
+        <w:jc w:val="both"/>
+        <w:rPr>
+          <w:sz w:val="26"/>
+          <w:szCs w:val="26"/>
+        </w:rPr>
+      </w:pPr>
+      <w:r>
+        <w:rPr>
+          <w:rtl w:val="0"/>
+        </w:rPr>
+      </w:r>
+    </w:p>
+    <w:tbl>
+      <w:tblPr>
+        <w:tblStyle w:val="Table1"/>
+        <w:tblW w:w="9360.0" w:type="dxa"/>
+        <w:jc w:val="left"/>
+        <w:tblInd w:w="100.0" w:type="pct"/>
+        <w:tblBorders>
+          <w:top w:color="000000" w:space="0" w:sz="8" w:val="single"/>
+          <w:left w:color="000000" w:space="0" w:sz="8" w:val="single"/>
+          <w:bottom w:color="000000" w:space="0" w:sz="8" w:val="single"/>
+          <w:right w:color="000000" w:space="0" w:sz="8" w:val="single"/>
+          <w:insideH w:color="000000" w:space="0" w:sz="8" w:val="single"/>
+          <w:insideV w:color="000000" w:space="0" w:sz="8" w:val="single"/>
+        </w:tblBorders>
+        <w:tblLayout w:type="fixed"/>
+        <w:tblLook w:val="0600"/>
+      </w:tblPr>
+      <w:tblGrid>
+        <w:gridCol w:w="1872"/>
+        <w:gridCol w:w="1872"/>
+        <w:gridCol w:w="1872"/>
+        <w:gridCol w:w="1872"/>
+        <w:gridCol w:w="1872"/>
+        <w:tblGridChange w:id="0">
+          <w:tblGrid>
+            <w:gridCol w:w="1872"/>
+            <w:gridCol w:w="1872"/>
+            <w:gridCol w:w="1872"/>
+            <w:gridCol w:w="1872"/>
+            <w:gridCol w:w="1872"/>
+          </w:tblGrid>
+        </w:tblGridChange>
+      </w:tblGrid>
+      <w:tr>
+        <w:trPr>
+          <w:cantSplit w:val="0"/>
+          <w:tblHeader w:val="0"/>
+        </w:trPr>
+        <w:tc>
+          <w:tcPr>
+            <w:shd w:fill="auto" w:val="clear"/>
+            <w:tcMar>
+              <w:top w:w="100.0" w:type="dxa"/>
+              <w:left w:w="100.0" w:type="dxa"/>
+              <w:bottom w:w="100.0" w:type="dxa"/>
+              <w:right w:w="100.0" w:type="dxa"/>
+            </w:tcMar>
+            <w:vAlign w:val="top"/>
+          </w:tcPr>
+          <w:p>
+            <w:pPr>
+              <w:keepNext w:val="0"/>
+              <w:keepLines w:val="0"/>
+              <w:pageBreakBefore w:val="0"/>
+              <w:widowControl w:val="0"/>
+              <w:pBdr>
+                <w:top w:space="0" w:sz="0" w:val="nil"/>
+                <w:left w:space="0" w:sz="0" w:val="nil"/>
+                <w:bottom w:space="0" w:sz="0" w:val="nil"/>
+                <w:right w:space="0" w:sz="0" w:val="nil"/>
+                <w:between w:space="0" w:sz="0" w:val="nil"/>
+              </w:pBdr>
+              <w:shd w:fill="auto" w:val="clear"/>
+              <w:spacing w:after="0" w:before="0" w:line="240" w:lineRule="auto"/>
+              <w:ind w:left="0" w:right="0" w:firstLine="0"/>
+              <w:jc w:val="center"/>
+              <w:rPr>
+                <w:sz w:val="26"/>
+                <w:szCs w:val="26"/>
+              </w:rPr>
+            </w:pPr>
+            <w:r>
+              <w:rPr>
+                <w:sz w:val="26"/>
+                <w:szCs w:val="26"/>
+                <w:rtl w:val="0"/>
+              </w:rPr>
+              <w:t xml:space="preserve">Steps</w:t>
+            </w:r>
+          </w:p>
+        </w:tc>
+        <w:tc>
+          <w:tcPr>
+            <w:shd w:fill="auto" w:val="clear"/>
+            <w:tcMar>
+              <w:top w:w="100.0" w:type="dxa"/>
+              <w:left w:w="100.0" w:type="dxa"/>
+              <w:bottom w:w="100.0" w:type="dxa"/>
+              <w:right w:w="100.0" w:type="dxa"/>
+            </w:tcMar>
+            <w:vAlign w:val="top"/>
+          </w:tcPr>
+          <w:p>
+            <w:pPr>
+              <w:keepNext w:val="0"/>
+              <w:keepLines w:val="0"/>
+              <w:pageBreakBefore w:val="0"/>
+              <w:widowControl w:val="0"/>
+              <w:pBdr>
+                <w:top w:space="0" w:sz="0" w:val="nil"/>
+                <w:left w:space="0" w:sz="0" w:val="nil"/>
+                <w:bottom w:space="0" w:sz="0" w:val="nil"/>
+                <w:right w:space="0" w:sz="0" w:val="nil"/>
+                <w:between w:space="0" w:sz="0" w:val="nil"/>
+              </w:pBdr>
+              <w:shd w:fill="auto" w:val="clear"/>
+              <w:spacing w:after="0" w:before="0" w:line="240" w:lineRule="auto"/>
+              <w:ind w:left="0" w:right="0" w:firstLine="0"/>
+              <w:jc w:val="center"/>
+              <w:rPr>
+                <w:sz w:val="26"/>
+                <w:szCs w:val="26"/>
+              </w:rPr>
+            </w:pPr>
+            <w:r>
+              <w:rPr>
+                <w:sz w:val="26"/>
+                <w:szCs w:val="26"/>
+                <w:rtl w:val="0"/>
+              </w:rPr>
+              <w:t xml:space="preserve">Input</w:t>
+            </w:r>
+          </w:p>
+        </w:tc>
+        <w:tc>
+          <w:tcPr>
+            <w:shd w:fill="auto" w:val="clear"/>
+            <w:tcMar>
+              <w:top w:w="100.0" w:type="dxa"/>
+              <w:left w:w="100.0" w:type="dxa"/>
+              <w:bottom w:w="100.0" w:type="dxa"/>
+              <w:right w:w="100.0" w:type="dxa"/>
+            </w:tcMar>
+            <w:vAlign w:val="top"/>
+          </w:tcPr>
+          <w:p>
+            <w:pPr>
+              <w:keepNext w:val="0"/>
+              <w:keepLines w:val="0"/>
+              <w:pageBreakBefore w:val="0"/>
+              <w:widowControl w:val="0"/>
+              <w:pBdr>
+                <w:top w:space="0" w:sz="0" w:val="nil"/>
+                <w:left w:space="0" w:sz="0" w:val="nil"/>
+                <w:bottom w:space="0" w:sz="0" w:val="nil"/>
+                <w:right w:space="0" w:sz="0" w:val="nil"/>
+                <w:between w:space="0" w:sz="0" w:val="nil"/>
+              </w:pBdr>
+              <w:shd w:fill="auto" w:val="clear"/>
+              <w:spacing w:after="0" w:before="0" w:line="240" w:lineRule="auto"/>
+              <w:ind w:left="0" w:right="0" w:firstLine="0"/>
+              <w:jc w:val="center"/>
+              <w:rPr>
+                <w:sz w:val="26"/>
+                <w:szCs w:val="26"/>
+              </w:rPr>
+            </w:pPr>
+            <w:r>
+              <w:rPr>
+                <w:sz w:val="26"/>
+                <w:szCs w:val="26"/>
+                <w:rtl w:val="0"/>
+              </w:rPr>
+              <w:t xml:space="preserve">Analytic</w:t>
+            </w:r>
+          </w:p>
+        </w:tc>
+        <w:tc>
+          <w:tcPr>
+            <w:shd w:fill="auto" w:val="clear"/>
+            <w:tcMar>
+              <w:top w:w="100.0" w:type="dxa"/>
+              <w:left w:w="100.0" w:type="dxa"/>
+              <w:bottom w:w="100.0" w:type="dxa"/>
+              <w:right w:w="100.0" w:type="dxa"/>
+            </w:tcMar>
+            <w:vAlign w:val="top"/>
+          </w:tcPr>
+          <w:p>
+            <w:pPr>
+              <w:keepNext w:val="0"/>
+              <w:keepLines w:val="0"/>
+              <w:pageBreakBefore w:val="0"/>
+              <w:widowControl w:val="0"/>
+              <w:pBdr>
+                <w:top w:space="0" w:sz="0" w:val="nil"/>
+                <w:left w:space="0" w:sz="0" w:val="nil"/>
+                <w:bottom w:space="0" w:sz="0" w:val="nil"/>
+                <w:right w:space="0" w:sz="0" w:val="nil"/>
+                <w:between w:space="0" w:sz="0" w:val="nil"/>
+              </w:pBdr>
+              <w:shd w:fill="auto" w:val="clear"/>
+              <w:spacing w:after="0" w:before="0" w:line="240" w:lineRule="auto"/>
+              <w:ind w:left="0" w:right="0" w:firstLine="0"/>
+              <w:jc w:val="center"/>
+              <w:rPr>
+                <w:sz w:val="26"/>
+                <w:szCs w:val="26"/>
+              </w:rPr>
+            </w:pPr>
+            <w:r>
+              <w:rPr>
+                <w:sz w:val="26"/>
+                <w:szCs w:val="26"/>
+                <w:rtl w:val="0"/>
+              </w:rPr>
+              <w:t xml:space="preserve">Model</w:t>
+            </w:r>
+          </w:p>
+        </w:tc>
+        <w:tc>
+          <w:tcPr>
+            <w:shd w:fill="auto" w:val="clear"/>
+            <w:tcMar>
+              <w:top w:w="100.0" w:type="dxa"/>
+              <w:left w:w="100.0" w:type="dxa"/>
+              <w:bottom w:w="100.0" w:type="dxa"/>
+              <w:right w:w="100.0" w:type="dxa"/>
+            </w:tcMar>
+            <w:vAlign w:val="top"/>
+          </w:tcPr>
+          <w:p>
+            <w:pPr>
+              <w:keepNext w:val="0"/>
+              <w:keepLines w:val="0"/>
+              <w:pageBreakBefore w:val="0"/>
+              <w:widowControl w:val="0"/>
+              <w:pBdr>
+                <w:top w:space="0" w:sz="0" w:val="nil"/>
+                <w:left w:space="0" w:sz="0" w:val="nil"/>
+                <w:bottom w:space="0" w:sz="0" w:val="nil"/>
+                <w:right w:space="0" w:sz="0" w:val="nil"/>
+                <w:between w:space="0" w:sz="0" w:val="nil"/>
+              </w:pBdr>
+              <w:shd w:fill="auto" w:val="clear"/>
+              <w:spacing w:after="0" w:before="0" w:line="240" w:lineRule="auto"/>
+              <w:ind w:left="0" w:right="0" w:firstLine="0"/>
+              <w:jc w:val="center"/>
+              <w:rPr>
+                <w:sz w:val="26"/>
+                <w:szCs w:val="26"/>
+              </w:rPr>
+            </w:pPr>
+            <w:r>
+              <w:rPr>
+                <w:sz w:val="26"/>
+                <w:szCs w:val="26"/>
+                <w:rtl w:val="0"/>
+              </w:rPr>
+              <w:t xml:space="preserve">Output</w:t>
+            </w:r>
+          </w:p>
+        </w:tc>
+      </w:tr>
+      <w:tr>
+        <w:trPr>
+          <w:cantSplit w:val="0"/>
+          <w:tblHeader w:val="0"/>
+        </w:trPr>
+        <w:tc>
+          <w:tcPr>
+            <w:shd w:fill="auto" w:val="clear"/>
+            <w:tcMar>
+              <w:top w:w="100.0" w:type="dxa"/>
+              <w:left w:w="100.0" w:type="dxa"/>
+              <w:bottom w:w="100.0" w:type="dxa"/>
+              <w:right w:w="100.0" w:type="dxa"/>
+            </w:tcMar>
+            <w:vAlign w:val="top"/>
+          </w:tcPr>
+          <w:p>
+            <w:pPr>
+              <w:keepNext w:val="0"/>
+              <w:keepLines w:val="0"/>
+              <w:pageBreakBefore w:val="0"/>
+              <w:widowControl w:val="0"/>
+              <w:pBdr>
+                <w:top w:space="0" w:sz="0" w:val="nil"/>
+                <w:left w:space="0" w:sz="0" w:val="nil"/>
+                <w:bottom w:space="0" w:sz="0" w:val="nil"/>
+                <w:right w:space="0" w:sz="0" w:val="nil"/>
+                <w:between w:space="0" w:sz="0" w:val="nil"/>
+              </w:pBdr>
+              <w:shd w:fill="auto" w:val="clear"/>
+              <w:spacing w:after="0" w:before="0" w:line="240" w:lineRule="auto"/>
+              <w:ind w:left="0" w:right="0" w:firstLine="0"/>
+              <w:jc w:val="center"/>
+              <w:rPr>
+                <w:sz w:val="26"/>
+                <w:szCs w:val="26"/>
+              </w:rPr>
+            </w:pPr>
+            <w:r>
+              <w:rPr>
+                <w:sz w:val="26"/>
+                <w:szCs w:val="26"/>
+                <w:rtl w:val="0"/>
+              </w:rPr>
+              <w:t xml:space="preserve">Step 1</w:t>
+            </w:r>
+          </w:p>
+        </w:tc>
+        <w:tc>
+          <w:tcPr>
+            <w:shd w:fill="auto" w:val="clear"/>
+            <w:tcMar>
+              <w:top w:w="100.0" w:type="dxa"/>
+              <w:left w:w="100.0" w:type="dxa"/>
+              <w:bottom w:w="100.0" w:type="dxa"/>
+              <w:right w:w="100.0" w:type="dxa"/>
+            </w:tcMar>
+            <w:vAlign w:val="top"/>
+          </w:tcPr>
+          <w:p>
+            <w:pPr>
+              <w:keepNext w:val="0"/>
+              <w:keepLines w:val="0"/>
+              <w:pageBreakBefore w:val="0"/>
+              <w:widowControl w:val="0"/>
+              <w:pBdr>
+                <w:top w:space="0" w:sz="0" w:val="nil"/>
+                <w:left w:space="0" w:sz="0" w:val="nil"/>
+                <w:bottom w:space="0" w:sz="0" w:val="nil"/>
+                <w:right w:space="0" w:sz="0" w:val="nil"/>
+                <w:between w:space="0" w:sz="0" w:val="nil"/>
+              </w:pBdr>
+              <w:shd w:fill="auto" w:val="clear"/>
+              <w:spacing w:after="0" w:before="0" w:line="240" w:lineRule="auto"/>
+              <w:ind w:left="0" w:right="0" w:firstLine="0"/>
+              <w:jc w:val="center"/>
+              <w:rPr>
+                <w:sz w:val="26"/>
+                <w:szCs w:val="26"/>
+              </w:rPr>
+            </w:pPr>
+            <w:r>
+              <w:rPr>
+                <w:sz w:val="26"/>
+                <w:szCs w:val="26"/>
+                <w:rtl w:val="0"/>
+              </w:rPr>
+              <w:t xml:space="preserve">File</w:t>
+            </w:r>
+          </w:p>
+        </w:tc>
+        <w:tc>
+          <w:tcPr>
+            <w:shd w:fill="auto" w:val="clear"/>
+            <w:tcMar>
+              <w:top w:w="100.0" w:type="dxa"/>
+              <w:left w:w="100.0" w:type="dxa"/>
+              <w:bottom w:w="100.0" w:type="dxa"/>
+              <w:right w:w="100.0" w:type="dxa"/>
+            </w:tcMar>
+            <w:vAlign w:val="top"/>
+          </w:tcPr>
+          <w:p>
+            <w:pPr>
+              <w:keepNext w:val="0"/>
+              <w:keepLines w:val="0"/>
+              <w:pageBreakBefore w:val="0"/>
+              <w:widowControl w:val="0"/>
+              <w:pBdr>
+                <w:top w:space="0" w:sz="0" w:val="nil"/>
+                <w:left w:space="0" w:sz="0" w:val="nil"/>
+                <w:bottom w:space="0" w:sz="0" w:val="nil"/>
+                <w:right w:space="0" w:sz="0" w:val="nil"/>
+                <w:between w:space="0" w:sz="0" w:val="nil"/>
+              </w:pBdr>
+              <w:shd w:fill="auto" w:val="clear"/>
+              <w:spacing w:after="0" w:before="0" w:line="240" w:lineRule="auto"/>
+              <w:ind w:left="0" w:right="0" w:firstLine="0"/>
+              <w:jc w:val="center"/>
+              <w:rPr>
+                <w:sz w:val="26"/>
+                <w:szCs w:val="26"/>
+              </w:rPr>
+            </w:pPr>
+            <w:r>
+              <w:rPr>
+                <w:sz w:val="26"/>
+                <w:szCs w:val="26"/>
+                <w:rtl w:val="0"/>
+              </w:rPr>
+              <w:t xml:space="preserve">Extraction</w:t>
+            </w:r>
+          </w:p>
+        </w:tc>
+        <w:tc>
+          <w:tcPr>
+            <w:shd w:fill="auto" w:val="clear"/>
+            <w:tcMar>
+              <w:top w:w="100.0" w:type="dxa"/>
+              <w:left w:w="100.0" w:type="dxa"/>
+              <w:bottom w:w="100.0" w:type="dxa"/>
+              <w:right w:w="100.0" w:type="dxa"/>
+            </w:tcMar>
+            <w:vAlign w:val="top"/>
+          </w:tcPr>
+          <w:p>
+            <w:pPr>
+              <w:keepNext w:val="0"/>
+              <w:keepLines w:val="0"/>
+              <w:pageBreakBefore w:val="0"/>
+              <w:widowControl w:val="0"/>
+              <w:pBdr>
+                <w:top w:space="0" w:sz="0" w:val="nil"/>
+                <w:left w:space="0" w:sz="0" w:val="nil"/>
+                <w:bottom w:space="0" w:sz="0" w:val="nil"/>
+                <w:right w:space="0" w:sz="0" w:val="nil"/>
+                <w:between w:space="0" w:sz="0" w:val="nil"/>
+              </w:pBdr>
+              <w:shd w:fill="auto" w:val="clear"/>
+              <w:spacing w:after="0" w:before="0" w:line="240" w:lineRule="auto"/>
+              <w:ind w:left="0" w:right="0" w:firstLine="0"/>
+              <w:jc w:val="center"/>
+              <w:rPr>
+                <w:sz w:val="26"/>
+                <w:szCs w:val="26"/>
+              </w:rPr>
+            </w:pPr>
+            <w:r>
+              <w:rPr>
+                <w:sz w:val="26"/>
+                <w:szCs w:val="26"/>
+                <w:rtl w:val="0"/>
+              </w:rPr>
+              <w:t xml:space="preserve">Descriptive</w:t>
+            </w:r>
+          </w:p>
+        </w:tc>
+        <w:tc>
+          <w:tcPr>
+            <w:shd w:fill="auto" w:val="clear"/>
+            <w:tcMar>
+              <w:top w:w="100.0" w:type="dxa"/>
+              <w:left w:w="100.0" w:type="dxa"/>
+              <w:bottom w:w="100.0" w:type="dxa"/>
+              <w:right w:w="100.0" w:type="dxa"/>
+            </w:tcMar>
+            <w:vAlign w:val="top"/>
+          </w:tcPr>
+          <w:p>
+            <w:pPr>
+              <w:keepNext w:val="0"/>
+              <w:keepLines w:val="0"/>
+              <w:pageBreakBefore w:val="0"/>
+              <w:widowControl w:val="0"/>
+              <w:pBdr>
+                <w:top w:space="0" w:sz="0" w:val="nil"/>
+                <w:left w:space="0" w:sz="0" w:val="nil"/>
+                <w:bottom w:space="0" w:sz="0" w:val="nil"/>
+                <w:right w:space="0" w:sz="0" w:val="nil"/>
+                <w:between w:space="0" w:sz="0" w:val="nil"/>
+              </w:pBdr>
+              <w:shd w:fill="auto" w:val="clear"/>
+              <w:spacing w:after="0" w:before="0" w:line="240" w:lineRule="auto"/>
+              <w:ind w:left="0" w:right="0" w:firstLine="0"/>
+              <w:jc w:val="center"/>
+              <w:rPr>
+                <w:sz w:val="26"/>
+                <w:szCs w:val="26"/>
+              </w:rPr>
+            </w:pPr>
+            <w:r>
+              <w:rPr>
+                <w:sz w:val="26"/>
+                <w:szCs w:val="26"/>
+                <w:rtl w:val="0"/>
+              </w:rPr>
+              <w:t xml:space="preserve">Event log</w:t>
+            </w:r>
+          </w:p>
+        </w:tc>
+      </w:tr>
+      <w:tr>
+        <w:trPr>
+          <w:cantSplit w:val="0"/>
+          <w:tblHeader w:val="0"/>
+        </w:trPr>
+        <w:tc>
+          <w:tcPr>
+            <w:shd w:fill="auto" w:val="clear"/>
+            <w:tcMar>
+              <w:top w:w="100.0" w:type="dxa"/>
+              <w:left w:w="100.0" w:type="dxa"/>
+              <w:bottom w:w="100.0" w:type="dxa"/>
+              <w:right w:w="100.0" w:type="dxa"/>
+            </w:tcMar>
+            <w:vAlign w:val="top"/>
+          </w:tcPr>
+          <w:p>
+            <w:pPr>
+              <w:keepNext w:val="0"/>
+              <w:keepLines w:val="0"/>
+              <w:pageBreakBefore w:val="0"/>
+              <w:widowControl w:val="0"/>
+              <w:pBdr>
+                <w:top w:space="0" w:sz="0" w:val="nil"/>
+                <w:left w:space="0" w:sz="0" w:val="nil"/>
+                <w:bottom w:space="0" w:sz="0" w:val="nil"/>
+                <w:right w:space="0" w:sz="0" w:val="nil"/>
+                <w:between w:space="0" w:sz="0" w:val="nil"/>
+              </w:pBdr>
+              <w:shd w:fill="auto" w:val="clear"/>
+              <w:spacing w:after="0" w:before="0" w:line="240" w:lineRule="auto"/>
+              <w:ind w:left="0" w:right="0" w:firstLine="0"/>
+              <w:jc w:val="center"/>
+              <w:rPr>
+                <w:sz w:val="26"/>
+                <w:szCs w:val="26"/>
+              </w:rPr>
+            </w:pPr>
+            <w:r>
+              <w:rPr>
+                <w:sz w:val="26"/>
+                <w:szCs w:val="26"/>
+                <w:rtl w:val="0"/>
+              </w:rPr>
+              <w:t xml:space="preserve">Step 2</w:t>
+            </w:r>
+          </w:p>
+        </w:tc>
+        <w:tc>
+          <w:tcPr>
+            <w:shd w:fill="auto" w:val="clear"/>
+            <w:tcMar>
+              <w:top w:w="100.0" w:type="dxa"/>
+              <w:left w:w="100.0" w:type="dxa"/>
+              <w:bottom w:w="100.0" w:type="dxa"/>
+              <w:right w:w="100.0" w:type="dxa"/>
+            </w:tcMar>
+            <w:vAlign w:val="top"/>
+          </w:tcPr>
+          <w:p>
+            <w:pPr>
+              <w:keepNext w:val="0"/>
+              <w:keepLines w:val="0"/>
+              <w:pageBreakBefore w:val="0"/>
+              <w:widowControl w:val="0"/>
+              <w:pBdr>
+                <w:top w:space="0" w:sz="0" w:val="nil"/>
+                <w:left w:space="0" w:sz="0" w:val="nil"/>
+                <w:bottom w:space="0" w:sz="0" w:val="nil"/>
+                <w:right w:space="0" w:sz="0" w:val="nil"/>
+                <w:between w:space="0" w:sz="0" w:val="nil"/>
+              </w:pBdr>
+              <w:shd w:fill="auto" w:val="clear"/>
+              <w:spacing w:after="0" w:before="0" w:line="240" w:lineRule="auto"/>
+              <w:ind w:left="0" w:right="0" w:firstLine="0"/>
+              <w:jc w:val="center"/>
+              <w:rPr>
+                <w:sz w:val="26"/>
+                <w:szCs w:val="26"/>
+              </w:rPr>
+            </w:pPr>
+            <w:r>
+              <w:rPr>
+                <w:sz w:val="26"/>
+                <w:szCs w:val="26"/>
+                <w:rtl w:val="0"/>
+              </w:rPr>
+              <w:t xml:space="preserve">Event Log</w:t>
+            </w:r>
+          </w:p>
+        </w:tc>
+        <w:tc>
+          <w:tcPr>
+            <w:shd w:fill="auto" w:val="clear"/>
+            <w:tcMar>
+              <w:top w:w="100.0" w:type="dxa"/>
+              <w:left w:w="100.0" w:type="dxa"/>
+              <w:bottom w:w="100.0" w:type="dxa"/>
+              <w:right w:w="100.0" w:type="dxa"/>
+            </w:tcMar>
+            <w:vAlign w:val="top"/>
+          </w:tcPr>
+          <w:p>
+            <w:pPr>
+              <w:keepNext w:val="0"/>
+              <w:keepLines w:val="0"/>
+              <w:pageBreakBefore w:val="0"/>
+              <w:widowControl w:val="0"/>
+              <w:pBdr>
+                <w:top w:space="0" w:sz="0" w:val="nil"/>
+                <w:left w:space="0" w:sz="0" w:val="nil"/>
+                <w:bottom w:space="0" w:sz="0" w:val="nil"/>
+                <w:right w:space="0" w:sz="0" w:val="nil"/>
+                <w:between w:space="0" w:sz="0" w:val="nil"/>
+              </w:pBdr>
+              <w:shd w:fill="auto" w:val="clear"/>
+              <w:spacing w:after="0" w:before="0" w:line="240" w:lineRule="auto"/>
+              <w:ind w:left="0" w:right="0" w:firstLine="0"/>
+              <w:jc w:val="center"/>
+              <w:rPr>
+                <w:sz w:val="26"/>
+                <w:szCs w:val="26"/>
+              </w:rPr>
+            </w:pPr>
+            <w:r>
+              <w:rPr>
+                <w:sz w:val="26"/>
+                <w:szCs w:val="26"/>
+                <w:rtl w:val="0"/>
+              </w:rPr>
+              <w:t xml:space="preserve">Variant Analysis</w:t>
+            </w:r>
+          </w:p>
+        </w:tc>
+        <w:tc>
+          <w:tcPr>
+            <w:shd w:fill="auto" w:val="clear"/>
+            <w:tcMar>
+              <w:top w:w="100.0" w:type="dxa"/>
+              <w:left w:w="100.0" w:type="dxa"/>
+              <w:bottom w:w="100.0" w:type="dxa"/>
+              <w:right w:w="100.0" w:type="dxa"/>
+            </w:tcMar>
+            <w:vAlign w:val="top"/>
+          </w:tcPr>
+          <w:p>
+            <w:pPr>
+              <w:keepNext w:val="0"/>
+              <w:keepLines w:val="0"/>
+              <w:pageBreakBefore w:val="0"/>
+              <w:widowControl w:val="0"/>
+              <w:pBdr>
+                <w:top w:space="0" w:sz="0" w:val="nil"/>
+                <w:left w:space="0" w:sz="0" w:val="nil"/>
+                <w:bottom w:space="0" w:sz="0" w:val="nil"/>
+                <w:right w:space="0" w:sz="0" w:val="nil"/>
+                <w:between w:space="0" w:sz="0" w:val="nil"/>
+              </w:pBdr>
+              <w:shd w:fill="auto" w:val="clear"/>
+              <w:spacing w:after="0" w:before="0" w:line="240" w:lineRule="auto"/>
+              <w:ind w:left="0" w:right="0" w:firstLine="0"/>
+              <w:jc w:val="center"/>
+              <w:rPr>
+                <w:sz w:val="26"/>
+                <w:szCs w:val="26"/>
+              </w:rPr>
+            </w:pPr>
+            <w:r>
+              <w:rPr>
+                <w:sz w:val="26"/>
+                <w:szCs w:val="26"/>
+                <w:rtl w:val="0"/>
+              </w:rPr>
+              <w:t xml:space="preserve">Descriptive</w:t>
+            </w:r>
+          </w:p>
+        </w:tc>
+        <w:tc>
+          <w:tcPr>
+            <w:shd w:fill="auto" w:val="clear"/>
+            <w:tcMar>
+              <w:top w:w="100.0" w:type="dxa"/>
+              <w:left w:w="100.0" w:type="dxa"/>
+              <w:bottom w:w="100.0" w:type="dxa"/>
+              <w:right w:w="100.0" w:type="dxa"/>
+            </w:tcMar>
+            <w:vAlign w:val="top"/>
+          </w:tcPr>
+          <w:p>
+            <w:pPr>
+              <w:keepNext w:val="0"/>
+              <w:keepLines w:val="0"/>
+              <w:pageBreakBefore w:val="0"/>
+              <w:widowControl w:val="0"/>
+              <w:pBdr>
+                <w:top w:space="0" w:sz="0" w:val="nil"/>
+                <w:left w:space="0" w:sz="0" w:val="nil"/>
+                <w:bottom w:space="0" w:sz="0" w:val="nil"/>
+                <w:right w:space="0" w:sz="0" w:val="nil"/>
+                <w:between w:space="0" w:sz="0" w:val="nil"/>
+              </w:pBdr>
+              <w:shd w:fill="auto" w:val="clear"/>
+              <w:spacing w:after="0" w:before="0" w:line="240" w:lineRule="auto"/>
+              <w:ind w:left="0" w:right="0" w:firstLine="0"/>
+              <w:jc w:val="center"/>
+              <w:rPr>
+                <w:sz w:val="26"/>
+                <w:szCs w:val="26"/>
+              </w:rPr>
+            </w:pPr>
+            <w:r>
+              <w:rPr>
+                <w:sz w:val="26"/>
+                <w:szCs w:val="26"/>
+                <w:rtl w:val="0"/>
+              </w:rPr>
+              <w:t xml:space="preserve">Variant</w:t>
+            </w:r>
+          </w:p>
+        </w:tc>
+      </w:tr>
+      <w:tr>
+        <w:trPr>
+          <w:cantSplit w:val="0"/>
+          <w:tblHeader w:val="0"/>
+        </w:trPr>
+        <w:tc>
+          <w:tcPr>
+            <w:shd w:fill="auto" w:val="clear"/>
+            <w:tcMar>
+              <w:top w:w="100.0" w:type="dxa"/>
+              <w:left w:w="100.0" w:type="dxa"/>
+              <w:bottom w:w="100.0" w:type="dxa"/>
+              <w:right w:w="100.0" w:type="dxa"/>
+            </w:tcMar>
+            <w:vAlign w:val="top"/>
+          </w:tcPr>
+          <w:p>
+            <w:pPr>
+              <w:keepNext w:val="0"/>
+              <w:keepLines w:val="0"/>
+              <w:pageBreakBefore w:val="0"/>
+              <w:widowControl w:val="0"/>
+              <w:pBdr>
+                <w:top w:space="0" w:sz="0" w:val="nil"/>
+                <w:left w:space="0" w:sz="0" w:val="nil"/>
+                <w:bottom w:space="0" w:sz="0" w:val="nil"/>
+                <w:right w:space="0" w:sz="0" w:val="nil"/>
+                <w:between w:space="0" w:sz="0" w:val="nil"/>
+              </w:pBdr>
+              <w:shd w:fill="auto" w:val="clear"/>
+              <w:spacing w:after="0" w:before="0" w:line="240" w:lineRule="auto"/>
+              <w:ind w:left="0" w:right="0" w:firstLine="0"/>
+              <w:jc w:val="center"/>
+              <w:rPr>
+                <w:sz w:val="26"/>
+                <w:szCs w:val="26"/>
+              </w:rPr>
+            </w:pPr>
+            <w:r>
+              <w:rPr>
+                <w:sz w:val="26"/>
+                <w:szCs w:val="26"/>
+                <w:rtl w:val="0"/>
+              </w:rPr>
+              <w:t xml:space="preserve">Step 3</w:t>
+            </w:r>
+          </w:p>
+        </w:tc>
+        <w:tc>
+          <w:tcPr>
+            <w:shd w:fill="auto" w:val="clear"/>
+            <w:tcMar>
+              <w:top w:w="100.0" w:type="dxa"/>
+              <w:left w:w="100.0" w:type="dxa"/>
+              <w:bottom w:w="100.0" w:type="dxa"/>
+              <w:right w:w="100.0" w:type="dxa"/>
+            </w:tcMar>
+            <w:vAlign w:val="top"/>
+          </w:tcPr>
+          <w:p>
+            <w:pPr>
+              <w:keepNext w:val="0"/>
+              <w:keepLines w:val="0"/>
+              <w:pageBreakBefore w:val="0"/>
+              <w:widowControl w:val="0"/>
+              <w:pBdr>
+                <w:top w:space="0" w:sz="0" w:val="nil"/>
+                <w:left w:space="0" w:sz="0" w:val="nil"/>
+                <w:bottom w:space="0" w:sz="0" w:val="nil"/>
+                <w:right w:space="0" w:sz="0" w:val="nil"/>
+                <w:between w:space="0" w:sz="0" w:val="nil"/>
+              </w:pBdr>
+              <w:shd w:fill="auto" w:val="clear"/>
+              <w:spacing w:after="0" w:before="0" w:line="240" w:lineRule="auto"/>
+              <w:ind w:left="0" w:right="0" w:firstLine="0"/>
+              <w:jc w:val="center"/>
+              <w:rPr>
+                <w:sz w:val="26"/>
+                <w:szCs w:val="26"/>
+              </w:rPr>
+            </w:pPr>
+            <w:r>
+              <w:rPr>
+                <w:sz w:val="26"/>
+                <w:szCs w:val="26"/>
+                <w:rtl w:val="0"/>
+              </w:rPr>
+              <w:t xml:space="preserve">Data frame</w:t>
+            </w:r>
+          </w:p>
+        </w:tc>
+        <w:tc>
+          <w:tcPr>
+            <w:shd w:fill="auto" w:val="clear"/>
+            <w:tcMar>
+              <w:top w:w="100.0" w:type="dxa"/>
+              <w:left w:w="100.0" w:type="dxa"/>
+              <w:bottom w:w="100.0" w:type="dxa"/>
+              <w:right w:w="100.0" w:type="dxa"/>
+            </w:tcMar>
+            <w:vAlign w:val="top"/>
+          </w:tcPr>
+          <w:p>
+            <w:pPr>
+              <w:keepNext w:val="0"/>
+              <w:keepLines w:val="0"/>
+              <w:pageBreakBefore w:val="0"/>
+              <w:widowControl w:val="0"/>
+              <w:pBdr>
+                <w:top w:space="0" w:sz="0" w:val="nil"/>
+                <w:left w:space="0" w:sz="0" w:val="nil"/>
+                <w:bottom w:space="0" w:sz="0" w:val="nil"/>
+                <w:right w:space="0" w:sz="0" w:val="nil"/>
+                <w:between w:space="0" w:sz="0" w:val="nil"/>
+              </w:pBdr>
+              <w:shd w:fill="auto" w:val="clear"/>
+              <w:spacing w:after="0" w:before="0" w:line="240" w:lineRule="auto"/>
+              <w:ind w:left="0" w:right="0" w:firstLine="0"/>
+              <w:jc w:val="center"/>
+              <w:rPr>
+                <w:sz w:val="26"/>
+                <w:szCs w:val="26"/>
+              </w:rPr>
+            </w:pPr>
+            <w:r>
+              <w:rPr>
+                <w:sz w:val="26"/>
+                <w:szCs w:val="26"/>
+                <w:rtl w:val="0"/>
+              </w:rPr>
+              <w:t xml:space="preserve">Filtering</w:t>
+            </w:r>
+          </w:p>
+        </w:tc>
+        <w:tc>
+          <w:tcPr>
+            <w:shd w:fill="auto" w:val="clear"/>
+            <w:tcMar>
+              <w:top w:w="100.0" w:type="dxa"/>
+              <w:left w:w="100.0" w:type="dxa"/>
+              <w:bottom w:w="100.0" w:type="dxa"/>
+              <w:right w:w="100.0" w:type="dxa"/>
+            </w:tcMar>
+            <w:vAlign w:val="top"/>
+          </w:tcPr>
+          <w:p>
+            <w:pPr>
+              <w:keepNext w:val="0"/>
+              <w:keepLines w:val="0"/>
+              <w:pageBreakBefore w:val="0"/>
+              <w:widowControl w:val="0"/>
+              <w:pBdr>
+                <w:top w:space="0" w:sz="0" w:val="nil"/>
+                <w:left w:space="0" w:sz="0" w:val="nil"/>
+                <w:bottom w:space="0" w:sz="0" w:val="nil"/>
+                <w:right w:space="0" w:sz="0" w:val="nil"/>
+                <w:between w:space="0" w:sz="0" w:val="nil"/>
+              </w:pBdr>
+              <w:shd w:fill="auto" w:val="clear"/>
+              <w:spacing w:after="0" w:before="0" w:line="240" w:lineRule="auto"/>
+              <w:ind w:left="0" w:right="0" w:firstLine="0"/>
+              <w:jc w:val="center"/>
+              <w:rPr>
+                <w:sz w:val="26"/>
+                <w:szCs w:val="26"/>
+              </w:rPr>
+            </w:pPr>
+            <w:r>
+              <w:rPr>
+                <w:sz w:val="26"/>
+                <w:szCs w:val="26"/>
+                <w:rtl w:val="0"/>
+              </w:rPr>
+              <w:t xml:space="preserve">Descriptive</w:t>
+            </w:r>
+          </w:p>
+        </w:tc>
+        <w:tc>
+          <w:tcPr>
+            <w:shd w:fill="auto" w:val="clear"/>
+            <w:tcMar>
+              <w:top w:w="100.0" w:type="dxa"/>
+              <w:left w:w="100.0" w:type="dxa"/>
+              <w:bottom w:w="100.0" w:type="dxa"/>
+              <w:right w:w="100.0" w:type="dxa"/>
+            </w:tcMar>
+            <w:vAlign w:val="top"/>
+          </w:tcPr>
+          <w:p>
+            <w:pPr>
+              <w:keepNext w:val="0"/>
+              <w:keepLines w:val="0"/>
+              <w:pageBreakBefore w:val="0"/>
+              <w:widowControl w:val="0"/>
+              <w:pBdr>
+                <w:top w:space="0" w:sz="0" w:val="nil"/>
+                <w:left w:space="0" w:sz="0" w:val="nil"/>
+                <w:bottom w:space="0" w:sz="0" w:val="nil"/>
+                <w:right w:space="0" w:sz="0" w:val="nil"/>
+                <w:between w:space="0" w:sz="0" w:val="nil"/>
+              </w:pBdr>
+              <w:shd w:fill="auto" w:val="clear"/>
+              <w:spacing w:after="0" w:before="0" w:line="240" w:lineRule="auto"/>
+              <w:ind w:left="0" w:right="0" w:firstLine="0"/>
+              <w:jc w:val="center"/>
+              <w:rPr>
+                <w:sz w:val="26"/>
+                <w:szCs w:val="26"/>
+              </w:rPr>
+            </w:pPr>
+            <w:r>
+              <w:rPr>
+                <w:sz w:val="26"/>
+                <w:szCs w:val="26"/>
+                <w:rtl w:val="0"/>
+              </w:rPr>
+              <w:t xml:space="preserve">Filtered log</w:t>
+            </w:r>
+          </w:p>
+        </w:tc>
+      </w:tr>
+      <w:tr>
+        <w:trPr>
+          <w:cantSplit w:val="0"/>
+          <w:tblHeader w:val="0"/>
+        </w:trPr>
+        <w:tc>
+          <w:tcPr>
+            <w:shd w:fill="auto" w:val="clear"/>
+            <w:tcMar>
+              <w:top w:w="100.0" w:type="dxa"/>
+              <w:left w:w="100.0" w:type="dxa"/>
+              <w:bottom w:w="100.0" w:type="dxa"/>
+              <w:right w:w="100.0" w:type="dxa"/>
+            </w:tcMar>
+            <w:vAlign w:val="top"/>
+          </w:tcPr>
+          <w:p>
+            <w:pPr>
+              <w:keepNext w:val="0"/>
+              <w:keepLines w:val="0"/>
+              <w:pageBreakBefore w:val="0"/>
+              <w:widowControl w:val="0"/>
+              <w:pBdr>
+                <w:top w:space="0" w:sz="0" w:val="nil"/>
+                <w:left w:space="0" w:sz="0" w:val="nil"/>
+                <w:bottom w:space="0" w:sz="0" w:val="nil"/>
+                <w:right w:space="0" w:sz="0" w:val="nil"/>
+                <w:between w:space="0" w:sz="0" w:val="nil"/>
+              </w:pBdr>
+              <w:shd w:fill="auto" w:val="clear"/>
+              <w:spacing w:after="0" w:before="0" w:line="240" w:lineRule="auto"/>
+              <w:ind w:left="0" w:right="0" w:firstLine="0"/>
+              <w:jc w:val="center"/>
+              <w:rPr>
+                <w:sz w:val="26"/>
+                <w:szCs w:val="26"/>
+              </w:rPr>
+            </w:pPr>
+            <w:r>
+              <w:rPr>
+                <w:sz w:val="26"/>
+                <w:szCs w:val="26"/>
+                <w:rtl w:val="0"/>
+              </w:rPr>
+              <w:t xml:space="preserve">Step 4</w:t>
+            </w:r>
+          </w:p>
+        </w:tc>
+        <w:tc>
+          <w:tcPr>
+            <w:shd w:fill="auto" w:val="clear"/>
+            <w:tcMar>
+              <w:top w:w="100.0" w:type="dxa"/>
+              <w:left w:w="100.0" w:type="dxa"/>
+              <w:bottom w:w="100.0" w:type="dxa"/>
+              <w:right w:w="100.0" w:type="dxa"/>
+            </w:tcMar>
+            <w:vAlign w:val="top"/>
+          </w:tcPr>
+          <w:p>
+            <w:pPr>
+              <w:keepNext w:val="0"/>
+              <w:keepLines w:val="0"/>
+              <w:pageBreakBefore w:val="0"/>
+              <w:widowControl w:val="0"/>
+              <w:pBdr>
+                <w:top w:space="0" w:sz="0" w:val="nil"/>
+                <w:left w:space="0" w:sz="0" w:val="nil"/>
+                <w:bottom w:space="0" w:sz="0" w:val="nil"/>
+                <w:right w:space="0" w:sz="0" w:val="nil"/>
+                <w:between w:space="0" w:sz="0" w:val="nil"/>
+              </w:pBdr>
+              <w:shd w:fill="auto" w:val="clear"/>
+              <w:spacing w:after="0" w:before="0" w:line="240" w:lineRule="auto"/>
+              <w:ind w:left="0" w:right="0" w:firstLine="0"/>
+              <w:jc w:val="center"/>
+              <w:rPr>
+                <w:sz w:val="26"/>
+                <w:szCs w:val="26"/>
+              </w:rPr>
+            </w:pPr>
+            <w:r>
+              <w:rPr>
+                <w:sz w:val="26"/>
+                <w:szCs w:val="26"/>
+                <w:rtl w:val="0"/>
+              </w:rPr>
+              <w:t xml:space="preserve">Filtered log</w:t>
+            </w:r>
+          </w:p>
+        </w:tc>
+        <w:tc>
+          <w:tcPr>
+            <w:shd w:fill="auto" w:val="clear"/>
+            <w:tcMar>
+              <w:top w:w="100.0" w:type="dxa"/>
+              <w:left w:w="100.0" w:type="dxa"/>
+              <w:bottom w:w="100.0" w:type="dxa"/>
+              <w:right w:w="100.0" w:type="dxa"/>
+            </w:tcMar>
+            <w:vAlign w:val="top"/>
+          </w:tcPr>
+          <w:p>
+            <w:pPr>
+              <w:keepNext w:val="0"/>
+              <w:keepLines w:val="0"/>
+              <w:pageBreakBefore w:val="0"/>
+              <w:widowControl w:val="0"/>
+              <w:pBdr>
+                <w:top w:space="0" w:sz="0" w:val="nil"/>
+                <w:left w:space="0" w:sz="0" w:val="nil"/>
+                <w:bottom w:space="0" w:sz="0" w:val="nil"/>
+                <w:right w:space="0" w:sz="0" w:val="nil"/>
+                <w:between w:space="0" w:sz="0" w:val="nil"/>
+              </w:pBdr>
+              <w:shd w:fill="auto" w:val="clear"/>
+              <w:spacing w:after="0" w:before="0" w:line="240" w:lineRule="auto"/>
+              <w:ind w:left="0" w:right="0" w:firstLine="0"/>
+              <w:jc w:val="center"/>
+              <w:rPr>
+                <w:sz w:val="26"/>
+                <w:szCs w:val="26"/>
+              </w:rPr>
+            </w:pPr>
+            <w:r>
+              <w:rPr>
+                <w:sz w:val="26"/>
+                <w:szCs w:val="26"/>
+                <w:rtl w:val="0"/>
+              </w:rPr>
+              <w:t xml:space="preserve">Process Discovery</w:t>
+            </w:r>
+          </w:p>
+        </w:tc>
+        <w:tc>
+          <w:tcPr>
+            <w:shd w:fill="auto" w:val="clear"/>
+            <w:tcMar>
+              <w:top w:w="100.0" w:type="dxa"/>
+              <w:left w:w="100.0" w:type="dxa"/>
+              <w:bottom w:w="100.0" w:type="dxa"/>
+              <w:right w:w="100.0" w:type="dxa"/>
+            </w:tcMar>
+            <w:vAlign w:val="top"/>
+          </w:tcPr>
+          <w:p>
+            <w:pPr>
+              <w:keepNext w:val="0"/>
+              <w:keepLines w:val="0"/>
+              <w:pageBreakBefore w:val="0"/>
+              <w:widowControl w:val="0"/>
+              <w:pBdr>
+                <w:top w:space="0" w:sz="0" w:val="nil"/>
+                <w:left w:space="0" w:sz="0" w:val="nil"/>
+                <w:bottom w:space="0" w:sz="0" w:val="nil"/>
+                <w:right w:space="0" w:sz="0" w:val="nil"/>
+                <w:between w:space="0" w:sz="0" w:val="nil"/>
+              </w:pBdr>
+              <w:shd w:fill="auto" w:val="clear"/>
+              <w:spacing w:after="0" w:before="0" w:line="240" w:lineRule="auto"/>
+              <w:ind w:left="0" w:right="0" w:firstLine="0"/>
+              <w:jc w:val="center"/>
+              <w:rPr>
+                <w:sz w:val="26"/>
+                <w:szCs w:val="26"/>
+              </w:rPr>
+            </w:pPr>
+            <w:r>
+              <w:rPr>
+                <w:sz w:val="26"/>
+                <w:szCs w:val="26"/>
+                <w:rtl w:val="0"/>
+              </w:rPr>
+              <w:t xml:space="preserve">Prescriptive</w:t>
+            </w:r>
+          </w:p>
+        </w:tc>
+        <w:tc>
+          <w:tcPr>
+            <w:shd w:fill="auto" w:val="clear"/>
+            <w:tcMar>
+              <w:top w:w="100.0" w:type="dxa"/>
+              <w:left w:w="100.0" w:type="dxa"/>
+              <w:bottom w:w="100.0" w:type="dxa"/>
+              <w:right w:w="100.0" w:type="dxa"/>
+            </w:tcMar>
+            <w:vAlign w:val="top"/>
+          </w:tcPr>
+          <w:p>
+            <w:pPr>
+              <w:keepNext w:val="0"/>
+              <w:keepLines w:val="0"/>
+              <w:pageBreakBefore w:val="0"/>
+              <w:widowControl w:val="0"/>
+              <w:pBdr>
+                <w:top w:space="0" w:sz="0" w:val="nil"/>
+                <w:left w:space="0" w:sz="0" w:val="nil"/>
+                <w:bottom w:space="0" w:sz="0" w:val="nil"/>
+                <w:right w:space="0" w:sz="0" w:val="nil"/>
+                <w:between w:space="0" w:sz="0" w:val="nil"/>
+              </w:pBdr>
+              <w:shd w:fill="auto" w:val="clear"/>
+              <w:spacing w:after="0" w:before="0" w:line="240" w:lineRule="auto"/>
+              <w:ind w:left="0" w:right="0" w:firstLine="0"/>
+              <w:jc w:val="center"/>
+              <w:rPr>
+                <w:sz w:val="26"/>
+                <w:szCs w:val="26"/>
+              </w:rPr>
+            </w:pPr>
+            <w:r>
+              <w:rPr>
+                <w:sz w:val="26"/>
+                <w:szCs w:val="26"/>
+                <w:rtl w:val="0"/>
+              </w:rPr>
+              <w:t xml:space="preserve">Model</w:t>
+            </w:r>
+          </w:p>
+        </w:tc>
+      </w:tr>
+      <w:tr>
+        <w:trPr>
+          <w:cantSplit w:val="0"/>
+          <w:tblHeader w:val="0"/>
+        </w:trPr>
+        <w:tc>
+          <w:tcPr>
+            <w:shd w:fill="auto" w:val="clear"/>
+            <w:tcMar>
+              <w:top w:w="100.0" w:type="dxa"/>
+              <w:left w:w="100.0" w:type="dxa"/>
+              <w:bottom w:w="100.0" w:type="dxa"/>
+              <w:right w:w="100.0" w:type="dxa"/>
+            </w:tcMar>
+            <w:vAlign w:val="top"/>
+          </w:tcPr>
+          <w:p>
+            <w:pPr>
+              <w:keepNext w:val="0"/>
+              <w:keepLines w:val="0"/>
+              <w:pageBreakBefore w:val="0"/>
+              <w:widowControl w:val="0"/>
+              <w:pBdr>
+                <w:top w:space="0" w:sz="0" w:val="nil"/>
+                <w:left w:space="0" w:sz="0" w:val="nil"/>
+                <w:bottom w:space="0" w:sz="0" w:val="nil"/>
+                <w:right w:space="0" w:sz="0" w:val="nil"/>
+                <w:between w:space="0" w:sz="0" w:val="nil"/>
+              </w:pBdr>
+              <w:shd w:fill="auto" w:val="clear"/>
+              <w:spacing w:after="0" w:before="0" w:line="240" w:lineRule="auto"/>
+              <w:ind w:left="0" w:right="0" w:firstLine="0"/>
+              <w:jc w:val="center"/>
+              <w:rPr>
+                <w:sz w:val="26"/>
+                <w:szCs w:val="26"/>
+              </w:rPr>
+            </w:pPr>
+            <w:r>
+              <w:rPr>
+                <w:sz w:val="26"/>
+                <w:szCs w:val="26"/>
+                <w:rtl w:val="0"/>
+              </w:rPr>
+              <w:t xml:space="preserve">Step 5</w:t>
+            </w:r>
+          </w:p>
+        </w:tc>
+        <w:tc>
+          <w:tcPr>
+            <w:shd w:fill="auto" w:val="clear"/>
+            <w:tcMar>
+              <w:top w:w="100.0" w:type="dxa"/>
+              <w:left w:w="100.0" w:type="dxa"/>
+              <w:bottom w:w="100.0" w:type="dxa"/>
+              <w:right w:w="100.0" w:type="dxa"/>
+            </w:tcMar>
+            <w:vAlign w:val="top"/>
+          </w:tcPr>
+          <w:p>
+            <w:pPr>
+              <w:keepNext w:val="0"/>
+              <w:keepLines w:val="0"/>
+              <w:pageBreakBefore w:val="0"/>
+              <w:widowControl w:val="0"/>
+              <w:pBdr>
+                <w:top w:space="0" w:sz="0" w:val="nil"/>
+                <w:left w:space="0" w:sz="0" w:val="nil"/>
+                <w:bottom w:space="0" w:sz="0" w:val="nil"/>
+                <w:right w:space="0" w:sz="0" w:val="nil"/>
+                <w:between w:space="0" w:sz="0" w:val="nil"/>
+              </w:pBdr>
+              <w:shd w:fill="auto" w:val="clear"/>
+              <w:spacing w:after="0" w:before="0" w:line="240" w:lineRule="auto"/>
+              <w:ind w:left="0" w:right="0" w:firstLine="0"/>
+              <w:jc w:val="center"/>
+              <w:rPr>
+                <w:sz w:val="26"/>
+                <w:szCs w:val="26"/>
+              </w:rPr>
+            </w:pPr>
+            <w:r>
+              <w:rPr>
+                <w:sz w:val="26"/>
+                <w:szCs w:val="26"/>
+                <w:rtl w:val="0"/>
+              </w:rPr>
+              <w:t xml:space="preserve">Model</w:t>
+            </w:r>
+          </w:p>
+        </w:tc>
+        <w:tc>
+          <w:tcPr>
+            <w:shd w:fill="auto" w:val="clear"/>
+            <w:tcMar>
+              <w:top w:w="100.0" w:type="dxa"/>
+              <w:left w:w="100.0" w:type="dxa"/>
+              <w:bottom w:w="100.0" w:type="dxa"/>
+              <w:right w:w="100.0" w:type="dxa"/>
+            </w:tcMar>
+            <w:vAlign w:val="top"/>
+          </w:tcPr>
+          <w:p>
+            <w:pPr>
+              <w:keepNext w:val="0"/>
+              <w:keepLines w:val="0"/>
+              <w:pageBreakBefore w:val="0"/>
+              <w:widowControl w:val="0"/>
+              <w:pBdr>
+                <w:top w:space="0" w:sz="0" w:val="nil"/>
+                <w:left w:space="0" w:sz="0" w:val="nil"/>
+                <w:bottom w:space="0" w:sz="0" w:val="nil"/>
+                <w:right w:space="0" w:sz="0" w:val="nil"/>
+                <w:between w:space="0" w:sz="0" w:val="nil"/>
+              </w:pBdr>
+              <w:shd w:fill="auto" w:val="clear"/>
+              <w:spacing w:after="0" w:before="0" w:line="240" w:lineRule="auto"/>
+              <w:ind w:left="0" w:right="0" w:firstLine="0"/>
+              <w:jc w:val="center"/>
+              <w:rPr>
+                <w:sz w:val="26"/>
+                <w:szCs w:val="26"/>
+              </w:rPr>
+            </w:pPr>
+            <w:r>
+              <w:rPr>
+                <w:sz w:val="26"/>
+                <w:szCs w:val="26"/>
+                <w:rtl w:val="0"/>
+              </w:rPr>
+              <w:t xml:space="preserve">Conformance checking</w:t>
+            </w:r>
+          </w:p>
+        </w:tc>
+        <w:tc>
+          <w:tcPr>
+            <w:shd w:fill="auto" w:val="clear"/>
+            <w:tcMar>
+              <w:top w:w="100.0" w:type="dxa"/>
+              <w:left w:w="100.0" w:type="dxa"/>
+              <w:bottom w:w="100.0" w:type="dxa"/>
+              <w:right w:w="100.0" w:type="dxa"/>
+            </w:tcMar>
+            <w:vAlign w:val="top"/>
+          </w:tcPr>
+          <w:p>
+            <w:pPr>
+              <w:keepNext w:val="0"/>
+              <w:keepLines w:val="0"/>
+              <w:pageBreakBefore w:val="0"/>
+              <w:widowControl w:val="0"/>
+              <w:pBdr>
+                <w:top w:space="0" w:sz="0" w:val="nil"/>
+                <w:left w:space="0" w:sz="0" w:val="nil"/>
+                <w:bottom w:space="0" w:sz="0" w:val="nil"/>
+                <w:right w:space="0" w:sz="0" w:val="nil"/>
+                <w:between w:space="0" w:sz="0" w:val="nil"/>
+              </w:pBdr>
+              <w:shd w:fill="auto" w:val="clear"/>
+              <w:spacing w:after="0" w:before="0" w:line="240" w:lineRule="auto"/>
+              <w:ind w:left="0" w:right="0" w:firstLine="0"/>
+              <w:jc w:val="center"/>
+              <w:rPr>
+                <w:sz w:val="26"/>
+                <w:szCs w:val="26"/>
+              </w:rPr>
+            </w:pPr>
+            <w:r>
+              <w:rPr>
+                <w:sz w:val="26"/>
+                <w:szCs w:val="26"/>
+                <w:rtl w:val="0"/>
+              </w:rPr>
+              <w:t xml:space="preserve">Prescriptive</w:t>
+            </w:r>
+          </w:p>
+        </w:tc>
+        <w:tc>
+          <w:tcPr>
+            <w:shd w:fill="auto" w:val="clear"/>
+            <w:tcMar>
+              <w:top w:w="100.0" w:type="dxa"/>
+              <w:left w:w="100.0" w:type="dxa"/>
+              <w:bottom w:w="100.0" w:type="dxa"/>
+              <w:right w:w="100.0" w:type="dxa"/>
+            </w:tcMar>
+            <w:vAlign w:val="top"/>
+          </w:tcPr>
+          <w:p>
+            <w:pPr>
+              <w:keepNext w:val="0"/>
+              <w:keepLines w:val="0"/>
+              <w:pageBreakBefore w:val="0"/>
+              <w:widowControl w:val="0"/>
+              <w:pBdr>
+                <w:top w:space="0" w:sz="0" w:val="nil"/>
+                <w:left w:space="0" w:sz="0" w:val="nil"/>
+                <w:bottom w:space="0" w:sz="0" w:val="nil"/>
+                <w:right w:space="0" w:sz="0" w:val="nil"/>
+                <w:between w:space="0" w:sz="0" w:val="nil"/>
+              </w:pBdr>
+              <w:shd w:fill="auto" w:val="clear"/>
+              <w:spacing w:after="0" w:before="0" w:line="240" w:lineRule="auto"/>
+              <w:ind w:left="0" w:right="0" w:firstLine="0"/>
+              <w:jc w:val="center"/>
+              <w:rPr>
+                <w:sz w:val="26"/>
+                <w:szCs w:val="26"/>
+              </w:rPr>
+            </w:pPr>
+            <w:r>
+              <w:rPr>
+                <w:sz w:val="26"/>
+                <w:szCs w:val="26"/>
+                <w:rtl w:val="0"/>
+              </w:rPr>
+              <w:t xml:space="preserve">Metrics assessment</w:t>
+            </w:r>
+          </w:p>
+        </w:tc>
+      </w:tr>
+    </w:tbl>
+    <w:p>
+      <w:pPr>
+        <w:shd w:fill="ffffff" w:val="clear"/>
+        <w:spacing w:after="240" w:line="360" w:lineRule="auto"/>
+        <w:jc w:val="center"/>
+        <w:rPr>
+          <w:sz w:val="26"/>
+          <w:szCs w:val="26"/>
+        </w:rPr>
+      </w:pPr>
+      <w:r>
+        <w:rPr>
+          <w:sz w:val="26"/>
+          <w:szCs w:val="26"/>
+          <w:rtl w:val="0"/>
+        </w:rPr>
+        <w:t xml:space="preserve">Table 1</w:t>
+      </w:r>
+    </w:p>
+    <w:p>
+      <w:pPr>
         <w:pStyle w:val="Heading2"/>
         <w:spacing w:line="360" w:lineRule="auto"/>
         <w:jc w:val="both"/>
@@ -3585,7 +4980,7 @@
     </w:p>
     <w:tbl>
       <w:tblPr>
-        <w:tblStyle w:val="Table1"/>
+        <w:tblStyle w:val="Table2"/>
         <w:tblW w:w="9360.0" w:type="dxa"/>
         <w:jc w:val="left"/>
         <w:tblInd w:w="100.0" w:type="pct"/>
@@ -4125,7 +5520,7 @@
     </w:p>
     <w:tbl>
       <w:tblPr>
-        <w:tblStyle w:val="Table2"/>
+        <w:tblStyle w:val="Table3"/>
         <w:tblW w:w="9345.0" w:type="dxa"/>
         <w:jc w:val="left"/>
         <w:tblInd w:w="95.0" w:type="dxa"/>
@@ -5526,7 +6921,7 @@
     </w:p>
     <w:tbl>
       <w:tblPr>
-        <w:tblStyle w:val="Table3"/>
+        <w:tblStyle w:val="Table4"/>
         <w:tblW w:w="9360.0" w:type="dxa"/>
         <w:jc w:val="left"/>
         <w:tblInd w:w="100.0" w:type="pct"/>
@@ -6185,12 +7580,12 @@
           <wp:inline distB="114300" distT="114300" distL="114300" distR="114300">
             <wp:extent cx="4229100" cy="1666875"/>
             <wp:effectExtent b="0" l="0" r="0" t="0"/>
-            <wp:docPr id="9" name="image8.png"/>
+            <wp:docPr id="9" name="image7.png"/>
             <a:graphic>
               <a:graphicData uri="http://schemas.openxmlformats.org/drawingml/2006/picture">
                 <pic:pic>
                   <pic:nvPicPr>
-                    <pic:cNvPr id="0" name="image8.png"/>
+                    <pic:cNvPr id="0" name="image7.png"/>
                     <pic:cNvPicPr preferRelativeResize="0"/>
                   </pic:nvPicPr>
                   <pic:blipFill>
@@ -6282,12 +7677,12 @@
           <wp:inline distB="114300" distT="114300" distL="114300" distR="114300">
             <wp:extent cx="5943600" cy="2209800"/>
             <wp:effectExtent b="0" l="0" r="0" t="0"/>
-            <wp:docPr id="5" name="image5.png"/>
+            <wp:docPr id="5" name="image1.png"/>
             <a:graphic>
               <a:graphicData uri="http://schemas.openxmlformats.org/drawingml/2006/picture">
                 <pic:pic>
                   <pic:nvPicPr>
-                    <pic:cNvPr id="0" name="image5.png"/>
+                    <pic:cNvPr id="0" name="image1.png"/>
                     <pic:cNvPicPr preferRelativeResize="0"/>
                   </pic:nvPicPr>
                   <pic:blipFill>
@@ -6367,12 +7762,12 @@
           <wp:inline distB="114300" distT="114300" distL="114300" distR="114300">
             <wp:extent cx="5943600" cy="2895600"/>
             <wp:effectExtent b="0" l="0" r="0" t="0"/>
-            <wp:docPr id="4" name="image10.png"/>
+            <wp:docPr id="4" name="image12.png"/>
             <a:graphic>
               <a:graphicData uri="http://schemas.openxmlformats.org/drawingml/2006/picture">
                 <pic:pic>
                   <pic:nvPicPr>
-                    <pic:cNvPr id="0" name="image10.png"/>
+                    <pic:cNvPr id="0" name="image12.png"/>
                     <pic:cNvPicPr preferRelativeResize="0"/>
                   </pic:nvPicPr>
                   <pic:blipFill>
@@ -7118,12 +8513,12 @@
           <wp:inline distB="114300" distT="114300" distL="114300" distR="114300">
             <wp:extent cx="5943600" cy="584200"/>
             <wp:effectExtent b="0" l="0" r="0" t="0"/>
-            <wp:docPr id="2" name="image3.png"/>
+            <wp:docPr id="2" name="image2.png"/>
             <a:graphic>
               <a:graphicData uri="http://schemas.openxmlformats.org/drawingml/2006/picture">
                 <pic:pic>
                   <pic:nvPicPr>
-                    <pic:cNvPr id="0" name="image3.png"/>
+                    <pic:cNvPr id="0" name="image2.png"/>
                     <pic:cNvPicPr preferRelativeResize="0"/>
                   </pic:nvPicPr>
                   <pic:blipFill>
@@ -7230,12 +8625,12 @@
           <wp:inline distB="114300" distT="114300" distL="114300" distR="114300">
             <wp:extent cx="6566440" cy="1778411"/>
             <wp:effectExtent b="0" l="0" r="0" t="0"/>
-            <wp:docPr id="11" name="image9.png"/>
+            <wp:docPr id="12" name="image3.png"/>
             <a:graphic>
               <a:graphicData uri="http://schemas.openxmlformats.org/drawingml/2006/picture">
                 <pic:pic>
                   <pic:nvPicPr>
-                    <pic:cNvPr id="0" name="image9.png"/>
+                    <pic:cNvPr id="0" name="image3.png"/>
                     <pic:cNvPicPr preferRelativeResize="0"/>
                   </pic:nvPicPr>
                   <pic:blipFill>
@@ -7312,12 +8707,12 @@
           <wp:inline distB="114300" distT="114300" distL="114300" distR="114300">
             <wp:extent cx="6354738" cy="336068"/>
             <wp:effectExtent b="0" l="0" r="0" t="0"/>
-            <wp:docPr id="8" name="image7.png"/>
+            <wp:docPr id="8" name="image5.png"/>
             <a:graphic>
               <a:graphicData uri="http://schemas.openxmlformats.org/drawingml/2006/picture">
                 <pic:pic>
                   <pic:nvPicPr>
-                    <pic:cNvPr id="0" name="image7.png"/>
+                    <pic:cNvPr id="0" name="image5.png"/>
                     <pic:cNvPicPr preferRelativeResize="0"/>
                   </pic:nvPicPr>
                   <pic:blipFill>
@@ -7438,12 +8833,12 @@
           <wp:inline distB="114300" distT="114300" distL="114300" distR="114300">
             <wp:extent cx="5943600" cy="6248400"/>
             <wp:effectExtent b="0" l="0" r="0" t="0"/>
-            <wp:docPr id="7" name="image2.png"/>
+            <wp:docPr id="7" name="image8.png"/>
             <a:graphic>
               <a:graphicData uri="http://schemas.openxmlformats.org/drawingml/2006/picture">
                 <pic:pic>
                   <pic:nvPicPr>
-                    <pic:cNvPr id="0" name="image2.png"/>
+                    <pic:cNvPr id="0" name="image8.png"/>
                     <pic:cNvPicPr preferRelativeResize="0"/>
                   </pic:nvPicPr>
                   <pic:blipFill>
@@ -7519,12 +8914,12 @@
           <wp:inline distB="114300" distT="114300" distL="114300" distR="114300">
             <wp:extent cx="5943600" cy="241300"/>
             <wp:effectExtent b="0" l="0" r="0" t="0"/>
-            <wp:docPr id="6" name="image6.png"/>
+            <wp:docPr id="6" name="image9.png"/>
             <a:graphic>
               <a:graphicData uri="http://schemas.openxmlformats.org/drawingml/2006/picture">
                 <pic:pic>
                   <pic:nvPicPr>
-                    <pic:cNvPr id="0" name="image6.png"/>
+                    <pic:cNvPr id="0" name="image9.png"/>
                     <pic:cNvPicPr preferRelativeResize="0"/>
                   </pic:nvPicPr>
                   <pic:blipFill>
@@ -7632,12 +9027,12 @@
           <wp:inline distB="114300" distT="114300" distL="114300" distR="114300">
             <wp:extent cx="5943600" cy="7874000"/>
             <wp:effectExtent b="0" l="0" r="0" t="0"/>
-            <wp:docPr id="10" name="image1.png"/>
+            <wp:docPr id="10" name="image6.png"/>
             <a:graphic>
               <a:graphicData uri="http://schemas.openxmlformats.org/drawingml/2006/picture">
                 <pic:pic>
                   <pic:nvPicPr>
-                    <pic:cNvPr id="0" name="image1.png"/>
+                    <pic:cNvPr id="0" name="image6.png"/>
                     <pic:cNvPicPr preferRelativeResize="0"/>
                   </pic:nvPicPr>
                   <pic:blipFill>
@@ -7860,7 +9255,7 @@
     </w:p>
     <w:tbl>
       <w:tblPr>
-        <w:tblStyle w:val="Table4"/>
+        <w:tblStyle w:val="Table5"/>
         <w:tblW w:w="9360.0" w:type="dxa"/>
         <w:jc w:val="left"/>
         <w:tblInd w:w="100.0" w:type="pct"/>
@@ -8844,8 +10239,94 @@
       </w:pPr>
       <w:r>
         <w:rPr>
-          <w:rtl w:val="0"/>
-        </w:rPr>
+          <w:sz w:val="26"/>
+          <w:szCs w:val="26"/>
+          <w:rtl w:val="0"/>
+        </w:rPr>
+        <w:t xml:space="preserve">The bellow figure shows the token replay of the heuristic model:</w:t>
+      </w:r>
+    </w:p>
+    <w:p>
+      <w:pPr>
+        <w:jc w:val="both"/>
+        <w:rPr>
+          <w:sz w:val="26"/>
+          <w:szCs w:val="26"/>
+        </w:rPr>
+      </w:pPr>
+      <w:r>
+        <w:rPr>
+          <w:rtl w:val="0"/>
+        </w:rPr>
+      </w:r>
+    </w:p>
+    <w:p>
+      <w:pPr>
+        <w:jc w:val="both"/>
+        <w:rPr>
+          <w:sz w:val="26"/>
+          <w:szCs w:val="26"/>
+        </w:rPr>
+      </w:pPr>
+      <w:r>
+        <w:rPr>
+          <w:sz w:val="26"/>
+          <w:szCs w:val="26"/>
+        </w:rPr>
+        <w:drawing>
+          <wp:inline distB="114300" distT="114300" distL="114300" distR="114300">
+            <wp:extent cx="5943600" cy="1905000"/>
+            <wp:effectExtent b="0" l="0" r="0" t="0"/>
+            <wp:docPr id="11" name="image10.png"/>
+            <a:graphic>
+              <a:graphicData uri="http://schemas.openxmlformats.org/drawingml/2006/picture">
+                <pic:pic>
+                  <pic:nvPicPr>
+                    <pic:cNvPr id="0" name="image10.png"/>
+                    <pic:cNvPicPr preferRelativeResize="0"/>
+                  </pic:nvPicPr>
+                  <pic:blipFill>
+                    <a:blip r:embed="rId18"/>
+                    <a:srcRect b="0" l="0" r="0" t="0"/>
+                    <a:stretch>
+                      <a:fillRect/>
+                    </a:stretch>
+                  </pic:blipFill>
+                  <pic:spPr>
+                    <a:xfrm>
+                      <a:off x="0" y="0"/>
+                      <a:ext cx="5943600" cy="1905000"/>
+                    </a:xfrm>
+                    <a:prstGeom prst="rect"/>
+                    <a:ln/>
+                  </pic:spPr>
+                </pic:pic>
+              </a:graphicData>
+            </a:graphic>
+          </wp:inline>
+        </w:drawing>
+      </w:r>
+      <w:r>
+        <w:rPr>
+          <w:rtl w:val="0"/>
+        </w:rPr>
+      </w:r>
+    </w:p>
+    <w:p>
+      <w:pPr>
+        <w:jc w:val="center"/>
+        <w:rPr>
+          <w:sz w:val="18"/>
+          <w:szCs w:val="18"/>
+        </w:rPr>
+      </w:pPr>
+      <w:r>
+        <w:rPr>
+          <w:sz w:val="18"/>
+          <w:szCs w:val="18"/>
+          <w:rtl w:val="0"/>
+        </w:rPr>
+        <w:t xml:space="preserve">Fig 9 - conformance checking of the heuristic model.</w:t>
       </w:r>
     </w:p>
     <w:p>
@@ -9259,7 +10740,7 @@
         </w:rPr>
         <w:t xml:space="preserve">Project Github:  </w:t>
       </w:r>
-      <w:hyperlink r:id="rId18">
+      <w:hyperlink r:id="rId19">
         <w:r>
           <w:rPr>
             <w:color w:val="1155cc"/>
@@ -10174,6 +11655,19 @@
     </w:tblPr>
   </w:style>
   <w:style w:type="table" w:styleId="Table4">
+    <w:basedOn w:val="TableNormal"/>
+    <w:tblPr>
+      <w:tblStyleRowBandSize w:val="1"/>
+      <w:tblStyleColBandSize w:val="1"/>
+      <w:tblCellMar>
+        <w:top w:w="100.0" w:type="dxa"/>
+        <w:left w:w="100.0" w:type="dxa"/>
+        <w:bottom w:w="100.0" w:type="dxa"/>
+        <w:right w:w="100.0" w:type="dxa"/>
+      </w:tblCellMar>
+    </w:tblPr>
+  </w:style>
+  <w:style w:type="table" w:styleId="Table5">
     <w:basedOn w:val="TableNormal"/>
     <w:tblPr>
       <w:tblStyleRowBandSize w:val="1"/>

</xml_diff>